<commit_message>
[DOCS] Update kiến trúc hệ thống và database
</commit_message>
<xml_diff>
--- a/KLTN.docx
+++ b/KLTN.docx
@@ -303,22 +303,37 @@
       </w:pPr>
       <w:r>
         <w:rPr>
+          <w:rFonts w:asciiTheme="majorHAnsi" w:hAnsiTheme="majorHAnsi" w:cstheme="majorHAnsi"/>
+          <w:b/>
+          <w:bCs/>
+          <w:sz w:val="28"/>
+          <w:lang w:val="en-US"/>
+        </w:rPr>
+        <w:t>Kiến trúc</w:t>
+      </w:r>
+    </w:p>
+    <w:p>
+      <w:pPr>
+        <w:pStyle w:val="ListParagraph"/>
+        <w:ind w:left="0"/>
+        <w:rPr>
+          <w:rFonts w:asciiTheme="majorHAnsi" w:hAnsiTheme="majorHAnsi" w:cstheme="majorHAnsi"/>
+          <w:sz w:val="28"/>
+          <w:lang w:val="en-US"/>
+        </w:rPr>
+      </w:pPr>
+      <w:r>
+        <w:rPr>
+          <w:rFonts w:asciiTheme="majorHAnsi" w:hAnsiTheme="majorHAnsi" w:cstheme="majorHAnsi"/>
           <w:noProof/>
           <w:sz w:val="28"/>
+          <w:lang w:val="en-US"/>
         </w:rPr>
         <w:drawing>
-          <wp:anchor distT="0" distB="0" distL="114300" distR="114300" simplePos="0" relativeHeight="251658240" behindDoc="0" locked="0" layoutInCell="1" allowOverlap="1" wp14:anchorId="26113F11" wp14:editId="6049DD69">
-            <wp:simplePos x="0" y="0"/>
-            <wp:positionH relativeFrom="margin">
-              <wp:align>left</wp:align>
-            </wp:positionH>
-            <wp:positionV relativeFrom="paragraph">
-              <wp:posOffset>273685</wp:posOffset>
-            </wp:positionV>
-            <wp:extent cx="5731510" cy="3852545"/>
-            <wp:effectExtent l="0" t="0" r="2540" b="0"/>
-            <wp:wrapTopAndBottom/>
-            <wp:docPr id="365529245" name="Picture 1" descr="A diagram of a service&#10;&#10;Description automatically generated"/>
+          <wp:inline distT="0" distB="0" distL="0" distR="0" wp14:anchorId="2B8381E0" wp14:editId="21216D25">
+            <wp:extent cx="5301900" cy="4244340"/>
+            <wp:effectExtent l="0" t="0" r="0" b="3810"/>
+            <wp:docPr id="1952711780" name="Picture 1"/>
             <wp:cNvGraphicFramePr>
               <a:graphicFrameLocks xmlns:a="http://schemas.openxmlformats.org/drawingml/2006/main" noChangeAspect="1"/>
             </wp:cNvGraphicFramePr>
@@ -326,7 +341,7 @@
               <a:graphicData uri="http://schemas.openxmlformats.org/drawingml/2006/picture">
                 <pic:pic xmlns:pic="http://schemas.openxmlformats.org/drawingml/2006/picture">
                   <pic:nvPicPr>
-                    <pic:cNvPr id="365529245" name="Picture 1" descr="A diagram of a service&#10;&#10;Description automatically generated"/>
+                    <pic:cNvPr id="0" name="Picture 1"/>
                     <pic:cNvPicPr>
                       <a:picLocks noChangeAspect="1" noChangeArrowheads="1"/>
                     </pic:cNvPicPr>
@@ -347,7 +362,7 @@
                   <pic:spPr bwMode="auto">
                     <a:xfrm>
                       <a:off x="0" y="0"/>
-                      <a:ext cx="5731510" cy="3852545"/>
+                      <a:ext cx="5311055" cy="4251669"/>
                     </a:xfrm>
                     <a:prstGeom prst="rect">
                       <a:avLst/>
@@ -360,41 +375,17 @@
                 </pic:pic>
               </a:graphicData>
             </a:graphic>
-          </wp:anchor>
+          </wp:inline>
         </w:drawing>
       </w:r>
       <w:r>
         <w:rPr>
           <w:rFonts w:asciiTheme="majorHAnsi" w:hAnsiTheme="majorHAnsi" w:cstheme="majorHAnsi"/>
-          <w:b/>
-          <w:bCs/>
-          <w:sz w:val="28"/>
-          <w:lang w:val="en-US"/>
-        </w:rPr>
-        <w:t>Kiến trúc</w:t>
-      </w:r>
-    </w:p>
-    <w:p>
-      <w:pPr>
-        <w:pStyle w:val="ListParagraph"/>
-        <w:ind w:left="1080"/>
-        <w:rPr>
-          <w:rFonts w:asciiTheme="majorHAnsi" w:hAnsiTheme="majorHAnsi" w:cstheme="majorHAnsi"/>
-          <w:sz w:val="28"/>
-          <w:lang w:val="en-US"/>
-        </w:rPr>
-      </w:pPr>
-    </w:p>
-    <w:p>
-      <w:pPr>
-        <w:pStyle w:val="ListParagraph"/>
-        <w:ind w:left="1080"/>
-        <w:rPr>
-          <w:rFonts w:asciiTheme="majorHAnsi" w:hAnsiTheme="majorHAnsi" w:cstheme="majorHAnsi"/>
-          <w:sz w:val="28"/>
-          <w:lang w:val="en-US"/>
-        </w:rPr>
-      </w:pPr>
+          <w:sz w:val="28"/>
+          <w:lang w:val="en-US"/>
+        </w:rPr>
+        <w:br w:type="page"/>
+      </w:r>
     </w:p>
     <w:p>
       <w:pPr>
@@ -582,42 +573,16 @@
           <w:lang w:val="en-US"/>
         </w:rPr>
       </w:pPr>
-    </w:p>
-    <w:p>
-      <w:pPr>
-        <w:pStyle w:val="ListParagraph"/>
-        <w:rPr>
-          <w:rFonts w:asciiTheme="majorHAnsi" w:hAnsiTheme="majorHAnsi" w:cstheme="majorHAnsi"/>
-          <w:b/>
-          <w:bCs/>
-          <w:sz w:val="28"/>
-          <w:lang w:val="en-US"/>
-        </w:rPr>
-      </w:pPr>
-    </w:p>
-    <w:p>
-      <w:pPr>
-        <w:pStyle w:val="ListParagraph"/>
-        <w:rPr>
-          <w:rFonts w:asciiTheme="majorHAnsi" w:hAnsiTheme="majorHAnsi" w:cstheme="majorHAnsi"/>
-          <w:b/>
-          <w:bCs/>
-          <w:sz w:val="28"/>
-          <w:lang w:val="en-US"/>
-        </w:rPr>
-      </w:pPr>
-    </w:p>
-    <w:p>
-      <w:pPr>
-        <w:pStyle w:val="ListParagraph"/>
-        <w:rPr>
-          <w:rFonts w:asciiTheme="majorHAnsi" w:hAnsiTheme="majorHAnsi" w:cstheme="majorHAnsi"/>
-          <w:b/>
-          <w:bCs/>
-          <w:sz w:val="28"/>
-          <w:lang w:val="en-US"/>
-        </w:rPr>
-      </w:pPr>
+      <w:r>
+        <w:rPr>
+          <w:rFonts w:asciiTheme="majorHAnsi" w:hAnsiTheme="majorHAnsi" w:cstheme="majorHAnsi"/>
+          <w:b/>
+          <w:bCs/>
+          <w:sz w:val="28"/>
+          <w:lang w:val="en-US"/>
+        </w:rPr>
+        <w:br w:type="page"/>
+      </w:r>
     </w:p>
     <w:p>
       <w:pPr>
@@ -907,30 +872,16 @@
           <w:lang w:val="en-US"/>
         </w:rPr>
       </w:pPr>
-    </w:p>
-    <w:p>
-      <w:pPr>
-        <w:pStyle w:val="ListParagraph"/>
-        <w:rPr>
-          <w:rFonts w:asciiTheme="majorHAnsi" w:hAnsiTheme="majorHAnsi" w:cstheme="majorHAnsi"/>
-          <w:b/>
-          <w:bCs/>
-          <w:sz w:val="28"/>
-          <w:lang w:val="en-US"/>
-        </w:rPr>
-      </w:pPr>
-    </w:p>
-    <w:p>
-      <w:pPr>
-        <w:pStyle w:val="ListParagraph"/>
-        <w:rPr>
-          <w:rFonts w:asciiTheme="majorHAnsi" w:hAnsiTheme="majorHAnsi" w:cstheme="majorHAnsi"/>
-          <w:b/>
-          <w:bCs/>
-          <w:sz w:val="28"/>
-          <w:lang w:val="en-US"/>
-        </w:rPr>
-      </w:pPr>
+      <w:r>
+        <w:rPr>
+          <w:rFonts w:asciiTheme="majorHAnsi" w:hAnsiTheme="majorHAnsi" w:cstheme="majorHAnsi"/>
+          <w:b/>
+          <w:bCs/>
+          <w:sz w:val="28"/>
+          <w:lang w:val="en-US"/>
+        </w:rPr>
+        <w:br w:type="page"/>
+      </w:r>
     </w:p>
     <w:p>
       <w:pPr>
@@ -955,6 +906,7 @@
           <w:sz w:val="28"/>
           <w:lang w:val="en-US"/>
         </w:rPr>
+        <w:lastRenderedPageBreak/>
         <w:t>Notification Service</w:t>
       </w:r>
     </w:p>
@@ -2899,15 +2851,6 @@
 </file>
 
 <file path=customXml/item1.xml><?xml version="1.0" encoding="utf-8"?>
-<?mso-contentType ?>
-<FormTemplates xmlns="http://schemas.microsoft.com/sharepoint/v3/contenttype/forms">
-  <Display>DocumentLibraryForm</Display>
-  <Edit>DocumentLibraryForm</Edit>
-  <New>DocumentLibraryForm</New>
-</FormTemplates>
-</file>
-
-<file path=customXml/item2.xml><?xml version="1.0" encoding="utf-8"?>
 <ct:contentTypeSchema xmlns:ct="http://schemas.microsoft.com/office/2006/metadata/contentType" xmlns:ma="http://schemas.microsoft.com/office/2006/metadata/properties/metaAttributes" ct:_="" ma:_="" ma:contentTypeName="Document" ma:contentTypeID="0x01010021BBD6B6155EAB458E8F4AFDD1BF2AE4" ma:contentTypeVersion="17" ma:contentTypeDescription="Create a new document." ma:contentTypeScope="" ma:versionID="5d8a96df2d22a767371b15dc78caa92e">
   <xsd:schema xmlns:xsd="http://www.w3.org/2001/XMLSchema" xmlns:xs="http://www.w3.org/2001/XMLSchema" xmlns:p="http://schemas.microsoft.com/office/2006/metadata/properties" xmlns:ns3="8259cffa-dc7c-4322-b9bf-b53014ff4ed7" xmlns:ns4="8d604b89-ada8-4767-8a40-97dd2ef0defb" targetNamespace="http://schemas.microsoft.com/office/2006/metadata/properties" ma:root="true" ma:fieldsID="6f9e91ed02773e8cbb91f88ceaaee267" ns3:_="" ns4:_="">
     <xsd:import namespace="8259cffa-dc7c-4322-b9bf-b53014ff4ed7"/>
@@ -3154,11 +3097,16 @@
 </ct:contentTypeSchema>
 </file>
 
-<file path=customXml/item3.xml><?xml version="1.0" encoding="utf-8"?>
-<b:Sources xmlns:b="http://schemas.openxmlformats.org/officeDocument/2006/bibliography" xmlns="http://schemas.openxmlformats.org/officeDocument/2006/bibliography" SelectedStyle="\APASixthEditionOfficeOnline.xsl" StyleName="APA" Version="6"/>
+<file path=customXml/item2.xml><?xml version="1.0" encoding="utf-8"?>
+<?mso-contentType ?>
+<FormTemplates xmlns="http://schemas.microsoft.com/sharepoint/v3/contenttype/forms">
+  <Display>DocumentLibraryForm</Display>
+  <Edit>DocumentLibraryForm</Edit>
+  <New>DocumentLibraryForm</New>
+</FormTemplates>
 </file>
 
-<file path=customXml/item4.xml><?xml version="1.0" encoding="utf-8"?>
+<file path=customXml/item3.xml><?xml version="1.0" encoding="utf-8"?>
 <p:properties xmlns:p="http://schemas.microsoft.com/office/2006/metadata/properties" xmlns:xsi="http://www.w3.org/2001/XMLSchema-instance" xmlns:pc="http://schemas.microsoft.com/office/infopath/2007/PartnerControls">
   <documentManagement>
     <_activity xmlns="8259cffa-dc7c-4322-b9bf-b53014ff4ed7" xsi:nil="true"/>
@@ -3166,15 +3114,11 @@
 </p:properties>
 </file>
 
-<file path=customXml/itemProps1.xml><?xml version="1.0" encoding="utf-8"?>
-<ds:datastoreItem xmlns:ds="http://schemas.openxmlformats.org/officeDocument/2006/customXml" ds:itemID="{87C3A1AC-4E4E-45BA-BD23-ABF78C67D959}">
-  <ds:schemaRefs>
-    <ds:schemaRef ds:uri="http://schemas.microsoft.com/sharepoint/v3/contenttype/forms"/>
-  </ds:schemaRefs>
-</ds:datastoreItem>
+<file path=customXml/item4.xml><?xml version="1.0" encoding="utf-8"?>
+<b:Sources xmlns:b="http://schemas.openxmlformats.org/officeDocument/2006/bibliography" xmlns="http://schemas.openxmlformats.org/officeDocument/2006/bibliography" SelectedStyle="\APASixthEditionOfficeOnline.xsl" StyleName="APA" Version="6"/>
 </file>
 
-<file path=customXml/itemProps2.xml><?xml version="1.0" encoding="utf-8"?>
+<file path=customXml/itemProps1.xml><?xml version="1.0" encoding="utf-8"?>
 <ds:datastoreItem xmlns:ds="http://schemas.openxmlformats.org/officeDocument/2006/customXml" ds:itemID="{163C36BA-7617-49E9-AF88-9BF9F2FECFB8}">
   <ds:schemaRefs>
     <ds:schemaRef ds:uri="http://schemas.microsoft.com/office/2006/metadata/contentType"/>
@@ -3193,27 +3137,28 @@
 </ds:datastoreItem>
 </file>
 
+<file path=customXml/itemProps2.xml><?xml version="1.0" encoding="utf-8"?>
+<ds:datastoreItem xmlns:ds="http://schemas.openxmlformats.org/officeDocument/2006/customXml" ds:itemID="{87C3A1AC-4E4E-45BA-BD23-ABF78C67D959}">
+  <ds:schemaRefs>
+    <ds:schemaRef ds:uri="http://schemas.microsoft.com/sharepoint/v3/contenttype/forms"/>
+  </ds:schemaRefs>
+</ds:datastoreItem>
+</file>
+
 <file path=customXml/itemProps3.xml><?xml version="1.0" encoding="utf-8"?>
+<ds:datastoreItem xmlns:ds="http://schemas.openxmlformats.org/officeDocument/2006/customXml" ds:itemID="{9B08CA6A-7880-4B6D-AD25-CEF205218156}">
+  <ds:schemaRefs>
+    <ds:schemaRef ds:uri="http://schemas.microsoft.com/office/2006/metadata/properties"/>
+    <ds:schemaRef ds:uri="http://schemas.microsoft.com/office/infopath/2007/PartnerControls"/>
+    <ds:schemaRef ds:uri="8259cffa-dc7c-4322-b9bf-b53014ff4ed7"/>
+  </ds:schemaRefs>
+</ds:datastoreItem>
+</file>
+
+<file path=customXml/itemProps4.xml><?xml version="1.0" encoding="utf-8"?>
 <ds:datastoreItem xmlns:ds="http://schemas.openxmlformats.org/officeDocument/2006/customXml" ds:itemID="{752B4A3A-90B6-434B-8C99-9FE4038FEBD5}">
   <ds:schemaRefs>
     <ds:schemaRef ds:uri="http://schemas.openxmlformats.org/officeDocument/2006/bibliography"/>
   </ds:schemaRefs>
 </ds:datastoreItem>
-</file>
-
-<file path=customXml/itemProps4.xml><?xml version="1.0" encoding="utf-8"?>
-<ds:datastoreItem xmlns:ds="http://schemas.openxmlformats.org/officeDocument/2006/customXml" ds:itemID="{9B08CA6A-7880-4B6D-AD25-CEF205218156}">
-  <ds:schemaRefs>
-    <ds:schemaRef ds:uri="http://schemas.microsoft.com/office/2006/metadata/properties"/>
-    <ds:schemaRef ds:uri="http://purl.org/dc/terms/"/>
-    <ds:schemaRef ds:uri="http://schemas.microsoft.com/office/2006/documentManagement/types"/>
-    <ds:schemaRef ds:uri="8d604b89-ada8-4767-8a40-97dd2ef0defb"/>
-    <ds:schemaRef ds:uri="http://purl.org/dc/dcmitype/"/>
-    <ds:schemaRef ds:uri="8259cffa-dc7c-4322-b9bf-b53014ff4ed7"/>
-    <ds:schemaRef ds:uri="http://purl.org/dc/elements/1.1/"/>
-    <ds:schemaRef ds:uri="http://schemas.microsoft.com/office/infopath/2007/PartnerControls"/>
-    <ds:schemaRef ds:uri="http://schemas.openxmlformats.org/package/2006/metadata/core-properties"/>
-    <ds:schemaRef ds:uri="http://www.w3.org/XML/1998/namespace"/>
-  </ds:schemaRefs>
-</ds:datastoreItem>
 </file>
</xml_diff>